<commit_message>
Umfassende Überarbeitung abgeschlossen 24.07.2025.
</commit_message>
<xml_diff>
--- a/downloads/biography-TCAKULOV-long.docx
+++ b/downloads/biography-TCAKULOV-long.docx
@@ -564,7 +564,21 @@
           <w:rFonts w:cs="Times New Roman"/>
           <w:lang w:val="en-US"/>
         </w:rPr>
-        <w:t xml:space="preserve">At the age of 13, German first thought about going to St. Petersburg. He knew the city well, especially since relatives of his family lived there. "Of course, the music school at the St. Petersburg Conservatory came to mind, but I didn't think I was good enough." After all, it is a school for highly </w:t>
+        <w:t>At the age of 13, German first thought about going to St. Petersburg. He kn</w:t>
+      </w:r>
+      <w:r>
+        <w:rPr>
+          <w:rFonts w:cs="Times New Roman"/>
+          <w:lang w:val="en-US"/>
+        </w:rPr>
+        <w:t>ows</w:t>
+      </w:r>
+      <w:r>
+        <w:rPr>
+          <w:rFonts w:cs="Times New Roman"/>
+          <w:lang w:val="en-US"/>
+        </w:rPr>
+        <w:t xml:space="preserve"> the city well, especially since relatives of his family lived there. "Of course, the music school at the St. Petersburg Conservatory came to mind, but I didn't think I was good enough." After all, it is a school for highly </w:t>
       </w:r>
       <w:r>
         <w:rPr>
@@ -708,7 +722,7 @@
           <w:rFonts w:cs="Times New Roman"/>
           <w:lang w:val="en-US"/>
         </w:rPr>
-        <w:t>He accepts German, probably wanting to see how important it is to him and how much his family supports him. German buys a simple " " viola for less than 100 euros. Life in St. Petersburg can begin.</w:t>
+        <w:t>He accepts German, probably wanting to see how important it is to him and how much his family supports him. German buys a simple viola for less than 100 euros. Life in St. Petersburg can begin.</w:t>
       </w:r>
     </w:p>
     <w:p>

</xml_diff>